<commit_message>
message added in loing page
</commit_message>
<xml_diff>
--- a/08-24-2023 Notes.docx
+++ b/08-24-2023 Notes.docx
@@ -7,7 +7,13 @@
         <w:rPr>
           <w:highlight w:val="yellow"/>
         </w:rPr>
-        <w:t>Git clone URL</w:t>
+        <w:t>g</w:t>
+      </w:r>
+      <w:r>
+        <w:rPr>
+          <w:highlight w:val="yellow"/>
+        </w:rPr>
+        <w:t>it clone URL</w:t>
       </w:r>
       <w:r>
         <w:tab/>
@@ -17,6 +23,69 @@
         <w:t xml:space="preserve">: this command is use to download remote repository to local machine. </w:t>
       </w:r>
     </w:p>
+    <w:p/>
+    <w:p>
+      <w:r>
+        <w:t xml:space="preserve">Git clone </w:t>
+      </w:r>
+      <w:proofErr w:type="gramStart"/>
+      <w:r>
+        <w:t>URL :</w:t>
+      </w:r>
+      <w:proofErr w:type="gramEnd"/>
+      <w:r>
+        <w:t xml:space="preserve"> this command is use to download new repository from remote to local </w:t>
+      </w:r>
+    </w:p>
+    <w:p/>
+    <w:p>
+      <w:r>
+        <w:t xml:space="preserve">You need to move inside a repository using command as cd </w:t>
+      </w:r>
+      <w:proofErr w:type="spellStart"/>
+      <w:r>
+        <w:t>repositoryfoldername</w:t>
+      </w:r>
+      <w:proofErr w:type="spellEnd"/>
+      <w:r>
+        <w:t xml:space="preserve"> </w:t>
+      </w:r>
+    </w:p>
+    <w:p>
+      <w:r>
+        <w:t xml:space="preserve">Using </w:t>
+      </w:r>
+      <w:proofErr w:type="spellStart"/>
+      <w:r>
+        <w:rPr>
+          <w:highlight w:val="yellow"/>
+        </w:rPr>
+        <w:t>pwd</w:t>
+      </w:r>
+      <w:proofErr w:type="spellEnd"/>
+      <w:r>
+        <w:t xml:space="preserve"> command please check the path of terminal </w:t>
+      </w:r>
+    </w:p>
+    <w:p>
+      <w:r>
+        <w:t xml:space="preserve">Then </w:t>
+      </w:r>
+      <w:r>
+        <w:rPr>
+          <w:highlight w:val="yellow"/>
+        </w:rPr>
+        <w:t>git pull</w:t>
+      </w:r>
+      <w:r>
+        <w:tab/>
+      </w:r>
+      <w:r>
+        <w:tab/>
+        <w:t xml:space="preserve">this command is use to download new contents from remote to local existing repository. </w:t>
+      </w:r>
+    </w:p>
+    <w:p/>
     <w:p/>
     <w:p/>
     <w:sectPr>

</xml_diff>